<commit_message>
drafted Part C of assignment
</commit_message>
<xml_diff>
--- a/DML/Assignment02/DML_Assignment 2_Part_A_and_C.docx
+++ b/DML/Assignment02/DML_Assignment 2_Part_A_and_C.docx
@@ -266,12 +266,12 @@
               </mc:Choice>
               <mc:Fallback>
                 <w:pict>
-                  <v:group w14:anchorId="0E384A5F" id="Group 19" o:spid="_x0000_s1026" style="position:absolute;margin-left:0;margin-top:0;width:8in;height:95.7pt;z-index:251662336;mso-width-percent:941;mso-height-percent:121;mso-top-percent:23;mso-position-horizontal:center;mso-position-horizontal-relative:page;mso-position-vertical-relative:page;mso-width-percent:941;mso-height-percent:121;mso-top-percent:23" coordorigin="" coordsize="73152,12161" o:gfxdata="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">
-                    <v:shape id="Rectangle 51" o:spid="_x0000_s1027" style="position:absolute;width:73152;height:11303;visibility:visible;mso-wrap-style:square;v-text-anchor:middle" coordsize="7312660,1129665" o:gfxdata="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" path="m,l7312660,r,1129665l3619500,733425,,1091565,,xe" fillcolor="#156082 [3204]" stroked="f" strokeweight="1pt">
+                  <v:group w14:anchorId="0E384A5F" id="Group 19" o:spid="_x0000_s1026" style="position:absolute;margin-left:0;margin-top:0;width:8in;height:95.7pt;z-index:251662336;mso-width-percent:941;mso-height-percent:121;mso-top-percent:23;mso-position-horizontal:center;mso-position-horizontal-relative:page;mso-position-vertical-relative:page;mso-width-percent:941;mso-height-percent:121;mso-top-percent:23" coordorigin="" coordsize="73152,12161" o:gfxdata="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">
+                    <v:shape id="Rectangle 51" o:spid="_x0000_s1027" style="position:absolute;width:73152;height:11303;visibility:visible;mso-wrap-style:square;v-text-anchor:middle" coordsize="7312660,1129665" o:gfxdata="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" path="m,l7312660,r,1129665l3619500,733425,,1091565,,xe" fillcolor="#156082 [3204]" stroked="f" strokeweight="1pt">
                       <v:stroke joinstyle="miter"/>
                       <v:path arrowok="t" o:connecttype="custom" o:connectlocs="0,0;7315200,0;7315200,1130373;3620757,733885;0,1092249;0,0" o:connectangles="0,0,0,0,0,0"/>
                     </v:shape>
-                    <v:rect id="Rectangle 151" o:spid="_x0000_s1028" style="position:absolute;width:73152;height:12161;visibility:visible;mso-wrap-style:square;v-text-anchor:middle" o:gfxdata="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" stroked="f" strokeweight="1pt">
+                    <v:rect id="Rectangle 151" o:spid="_x0000_s1028" style="position:absolute;width:73152;height:12161;visibility:visible;mso-wrap-style:square;v-text-anchor:middle" o:gfxdata="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" stroked="f" strokeweight="1pt">
                       <v:fill r:id="rId7" o:title="" recolor="t" rotate="t" type="frame"/>
                     </v:rect>
                     <w10:wrap anchorx="page" anchory="page"/>
@@ -380,7 +380,7 @@
                     <v:stroke joinstyle="miter"/>
                     <v:path gradientshapeok="t" o:connecttype="rect"/>
                   </v:shapetype>
-                  <v:shape id="Text Box 21" o:spid="_x0000_s1026" type="#_x0000_t202" style="position:absolute;margin-left:0;margin-top:0;width:8in;height:1in;z-index:251660288;visibility:visible;mso-wrap-style:square;mso-width-percent:941;mso-height-percent:92;mso-top-percent:818;mso-wrap-distance-left:9pt;mso-wrap-distance-top:0;mso-wrap-distance-right:9pt;mso-wrap-distance-bottom:0;mso-position-horizontal:center;mso-position-horizontal-relative:page;mso-position-vertical-relative:page;mso-width-percent:941;mso-height-percent:92;mso-top-percent:818;mso-width-relative:page;mso-height-relative:page;v-text-anchor:bottom" o:gfxdata="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" filled="f" stroked="f" strokeweight=".5pt">
+                  <v:shape id="Text Box 21" o:spid="_x0000_s1026" type="#_x0000_t202" style="position:absolute;margin-left:0;margin-top:0;width:8in;height:1in;z-index:251660288;visibility:visible;mso-wrap-style:square;mso-width-percent:941;mso-height-percent:92;mso-top-percent:818;mso-wrap-distance-left:9pt;mso-wrap-distance-top:0;mso-wrap-distance-right:9pt;mso-wrap-distance-bottom:0;mso-position-horizontal:center;mso-position-horizontal-relative:page;mso-position-vertical-relative:page;mso-width-percent:941;mso-height-percent:92;mso-top-percent:818;mso-width-relative:page;mso-height-relative:page;v-text-anchor:bottom" o:gfxdata="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" filled="f" stroked="f" strokeweight=".5pt">
                     <v:textbox inset="126pt,0,54pt,0">
                       <w:txbxContent>
                         <w:p>
@@ -559,7 +559,7 @@
               </mc:Choice>
               <mc:Fallback>
                 <w:pict>
-                  <v:shape w14:anchorId="61ED7D97" id="Text Box 23" o:spid="_x0000_s1027" type="#_x0000_t202" style="position:absolute;margin-left:0;margin-top:0;width:8in;height:79.5pt;z-index:251661312;visibility:visible;mso-wrap-style:square;mso-width-percent:941;mso-height-percent:100;mso-top-percent:700;mso-wrap-distance-left:9pt;mso-wrap-distance-top:0;mso-wrap-distance-right:9pt;mso-wrap-distance-bottom:0;mso-position-horizontal:center;mso-position-horizontal-relative:page;mso-position-vertical-relative:page;mso-width-percent:941;mso-height-percent:100;mso-top-percent:700;mso-width-relative:page;mso-height-relative:page;v-text-anchor:top" o:gfxdata="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" filled="f" stroked="f" strokeweight=".5pt">
+                  <v:shape w14:anchorId="61ED7D97" id="Text Box 23" o:spid="_x0000_s1027" type="#_x0000_t202" style="position:absolute;margin-left:0;margin-top:0;width:8in;height:79.5pt;z-index:251661312;visibility:visible;mso-wrap-style:square;mso-width-percent:941;mso-height-percent:100;mso-top-percent:700;mso-wrap-distance-left:9pt;mso-wrap-distance-top:0;mso-wrap-distance-right:9pt;mso-wrap-distance-bottom:0;mso-position-horizontal:center;mso-position-horizontal-relative:page;mso-position-vertical-relative:page;mso-width-percent:941;mso-height-percent:100;mso-top-percent:700;mso-width-relative:page;mso-height-relative:page;v-text-anchor:top" o:gfxdata="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" filled="f" stroked="f" strokeweight=".5pt">
                     <v:textbox style="mso-fit-shape-to-text:t" inset="126pt,0,54pt,0">
                       <w:txbxContent>
                         <w:p>
@@ -803,7 +803,7 @@
               </mc:Choice>
               <mc:Fallback>
                 <w:pict>
-                  <v:shape w14:anchorId="36E9D535" id="Text Box 25" o:spid="_x0000_s1028" type="#_x0000_t202" style="position:absolute;margin-left:0;margin-top:0;width:8in;height:286.5pt;z-index:251659264;visibility:visible;mso-wrap-style:square;mso-width-percent:941;mso-height-percent:363;mso-top-percent:300;mso-wrap-distance-left:9pt;mso-wrap-distance-top:0;mso-wrap-distance-right:9pt;mso-wrap-distance-bottom:0;mso-position-horizontal:center;mso-position-horizontal-relative:page;mso-position-vertical-relative:page;mso-width-percent:941;mso-height-percent:363;mso-top-percent:300;mso-width-relative:page;mso-height-relative:page;v-text-anchor:bottom" o:gfxdata="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" filled="f" stroked="f" strokeweight=".5pt">
+                  <v:shape w14:anchorId="36E9D535" id="Text Box 25" o:spid="_x0000_s1028" type="#_x0000_t202" style="position:absolute;margin-left:0;margin-top:0;width:8in;height:286.5pt;z-index:251659264;visibility:visible;mso-wrap-style:square;mso-width-percent:941;mso-height-percent:363;mso-top-percent:300;mso-wrap-distance-left:9pt;mso-wrap-distance-top:0;mso-wrap-distance-right:9pt;mso-wrap-distance-bottom:0;mso-position-horizontal:center;mso-position-horizontal-relative:page;mso-position-vertical-relative:page;mso-width-percent:941;mso-height-percent:363;mso-top-percent:300;mso-width-relative:page;mso-height-relative:page;v-text-anchor:bottom" o:gfxdata="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" filled="f" stroked="f" strokeweight=".5pt">
                     <v:textbox inset="126pt,0,54pt,0">
                       <w:txbxContent>
                         <w:p>
@@ -1850,38 +1850,6 @@
     </w:p>
     <w:p>
       <w:pPr>
-        <w:rPr>
-          <w:sz w:val="36"/>
-          <w:szCs w:val="36"/>
-        </w:rPr>
-      </w:pPr>
-    </w:p>
-    <w:p>
-      <w:pPr>
-        <w:rPr>
-          <w:sz w:val="36"/>
-          <w:szCs w:val="36"/>
-        </w:rPr>
-      </w:pPr>
-    </w:p>
-    <w:p>
-      <w:pPr>
-        <w:rPr>
-          <w:sz w:val="36"/>
-          <w:szCs w:val="36"/>
-        </w:rPr>
-      </w:pPr>
-    </w:p>
-    <w:p>
-      <w:pPr>
-        <w:rPr>
-          <w:sz w:val="36"/>
-          <w:szCs w:val="36"/>
-        </w:rPr>
-      </w:pPr>
-    </w:p>
-    <w:p>
-      <w:pPr>
         <w:pStyle w:val="Title"/>
         <w:rPr>
           <w:sz w:val="36"/>
@@ -2222,14 +2190,7 @@
               <w:rPr>
                 <w:rFonts w:ascii="Aptos" w:eastAsia="Aptos" w:hAnsi="Aptos" w:cs="Aptos"/>
               </w:rPr>
-              <w:t xml:space="preserve">. Party A holds the labels. The system uses multiple models: local </w:t>
-            </w:r>
-            <w:r>
-              <w:rPr>
-                <w:rFonts w:ascii="Aptos" w:eastAsia="Aptos" w:hAnsi="Aptos" w:cs="Aptos"/>
-              </w:rPr>
-              <w:lastRenderedPageBreak/>
-              <w:t>neural networks on each party to create representations (</w:t>
+              <w:t>. Party A holds the labels. The system uses multiple models: local neural networks on each party to create representations (</w:t>
             </w:r>
             <w:proofErr w:type="gramStart"/>
             <w:r>
@@ -2340,21 +2301,13 @@
                 <w:b/>
                 <w:bCs/>
               </w:rPr>
-              <w:lastRenderedPageBreak/>
               <w:t>K Clients and a Server</w:t>
             </w:r>
             <w:r>
               <w:rPr>
                 <w:rFonts w:ascii="Aptos" w:eastAsia="Aptos" w:hAnsi="Aptos" w:cs="Aptos"/>
               </w:rPr>
-              <w:t xml:space="preserve">. A classic VFL setup where clients hold feature </w:t>
-            </w:r>
-            <w:r>
-              <w:rPr>
-                <w:rFonts w:ascii="Aptos" w:eastAsia="Aptos" w:hAnsi="Aptos" w:cs="Aptos"/>
-              </w:rPr>
-              <w:lastRenderedPageBreak/>
-              <w:t>extractors (</w:t>
+              <w:t>. A classic VFL setup where clients hold feature extractors (</w:t>
             </w:r>
             <w:proofErr w:type="spellStart"/>
             <w:proofErr w:type="gramStart"/>
@@ -2422,7 +2375,6 @@
               <w:rPr>
                 <w:rFonts w:ascii="Aptos" w:eastAsia="Aptos" w:hAnsi="Aptos" w:cs="Aptos"/>
               </w:rPr>
-              <w:lastRenderedPageBreak/>
               <w:t xml:space="preserve">Use of </w:t>
             </w:r>
             <w:r>
@@ -2470,7 +2422,14 @@
               <w:rPr>
                 <w:rFonts w:ascii="Aptos" w:eastAsia="Aptos" w:hAnsi="Aptos" w:cs="Aptos"/>
               </w:rPr>
-              <w:t xml:space="preserve"> the missing feature parts for the non-aligned data. It then uses the complete model to generate high-confidence pseudo-labels for these samples to expand the training set.</w:t>
+              <w:t xml:space="preserve"> the missing feature </w:t>
+            </w:r>
+            <w:r>
+              <w:rPr>
+                <w:rFonts w:ascii="Aptos" w:eastAsia="Aptos" w:hAnsi="Aptos" w:cs="Aptos"/>
+              </w:rPr>
+              <w:lastRenderedPageBreak/>
+              <w:t>parts for the non-aligned data. It then uses the complete model to generate high-confidence pseudo-labels for these samples to expand the training set.</w:t>
             </w:r>
           </w:p>
         </w:tc>
@@ -2485,13 +2444,21 @@
                 <w:b/>
                 <w:bCs/>
               </w:rPr>
+              <w:lastRenderedPageBreak/>
               <w:t>Clustering Gradients &amp; Local SSL</w:t>
             </w:r>
             <w:r>
               <w:rPr>
                 <w:rFonts w:ascii="Aptos" w:eastAsia="Aptos" w:hAnsi="Aptos" w:cs="Aptos"/>
               </w:rPr>
-              <w:t xml:space="preserve">. In one-shot VFL, it uses gradients from the server to cluster and create temporary labels for overlapping data. This labeled seed set is then used to kickstart a local semi-supervised learning process that leverages </w:t>
+              <w:t xml:space="preserve">. In one-shot VFL, it uses gradients from the server to cluster and create temporary labels for overlapping </w:t>
+            </w:r>
+            <w:r>
+              <w:rPr>
+                <w:rFonts w:ascii="Aptos" w:eastAsia="Aptos" w:hAnsi="Aptos" w:cs="Aptos"/>
+              </w:rPr>
+              <w:lastRenderedPageBreak/>
+              <w:t xml:space="preserve">data. This labeled seed set is then used to kickstart a local semi-supervised learning process that leverages </w:t>
             </w:r>
             <w:proofErr w:type="gramStart"/>
             <w:r>
@@ -2518,20 +2485,1228 @@
         <w:pStyle w:val="Heading2"/>
       </w:pPr>
       <w:r>
-        <w:t xml:space="preserve">Part </w:t>
-      </w:r>
-      <w:r>
-        <w:t>C</w:t>
-      </w:r>
-    </w:p>
-    <w:p>
-      <w:pPr>
-        <w:pStyle w:val="Title"/>
-      </w:pPr>
+        <w:t>Part C</w:t>
+      </w:r>
+      <w:r>
+        <w:t xml:space="preserve"> - </w:t>
+      </w:r>
       <w:r>
         <w:t>Discussion &amp; Analysis</w:t>
       </w:r>
     </w:p>
+    <w:p/>
+    <w:p>
+      <w:pPr>
+        <w:rPr>
+          <w:b/>
+          <w:bCs/>
+        </w:rPr>
+      </w:pPr>
+      <w:r>
+        <w:rPr>
+          <w:b/>
+          <w:bCs/>
+        </w:rPr>
+        <w:t>Experimental Setup</w:t>
+      </w:r>
+    </w:p>
+    <w:p>
+      <w:r>
+        <w:t xml:space="preserve">To evaluate the practical implications of the two VFL approaches — </w:t>
+      </w:r>
+      <w:proofErr w:type="spellStart"/>
+      <w:r>
+        <w:t>FedCVT</w:t>
+      </w:r>
+      <w:proofErr w:type="spellEnd"/>
+      <w:r>
+        <w:t xml:space="preserve"> and Communication-Efficient VFL — we implemented a conceptual simulation using a tabular dataset (UCI Adult or Credit dataset). The dataset was partitioned into two disjoint feature views, simulating two clients (Client A and Client B) with approximately 15% overlapping samples. The remaining samples were unique to each client, representing unaligned data.</w:t>
+      </w:r>
+    </w:p>
+    <w:p>
+      <w:r>
+        <w:t>Each client trained a local encoder (a shallow MLP) to generate feature embeddings. A central server coordinated training by aggregating masked embeddings and applying a shallow classifier. Gaussian noise was added to simulate privacy-preserving transfer. Two modes were implemented:</w:t>
+      </w:r>
+    </w:p>
+    <w:p>
+      <w:pPr>
+        <w:numPr>
+          <w:ilvl w:val="0"/>
+          <w:numId w:val="3"/>
+        </w:numPr>
+      </w:pPr>
+      <w:proofErr w:type="spellStart"/>
+      <w:r>
+        <w:rPr>
+          <w:b/>
+          <w:bCs/>
+        </w:rPr>
+        <w:t>FedCVT</w:t>
+      </w:r>
+      <w:proofErr w:type="spellEnd"/>
+      <w:r>
+        <w:rPr>
+          <w:b/>
+          <w:bCs/>
+        </w:rPr>
+        <w:t>-style VFL</w:t>
+      </w:r>
+      <w:r>
+        <w:t>: Multi-round training with pseudo-labeling and cross-view consistency.</w:t>
+      </w:r>
+    </w:p>
+    <w:p>
+      <w:pPr>
+        <w:numPr>
+          <w:ilvl w:val="0"/>
+          <w:numId w:val="3"/>
+        </w:numPr>
+      </w:pPr>
+      <w:r>
+        <w:rPr>
+          <w:b/>
+          <w:bCs/>
+        </w:rPr>
+        <w:t>One-shot and Few-shot VFL</w:t>
+      </w:r>
+      <w:r>
+        <w:t>: Minimal communication with local SSL and server fusion.</w:t>
+      </w:r>
+    </w:p>
+    <w:p>
+      <w:pPr>
+        <w:rPr>
+          <w:b/>
+          <w:bCs/>
+        </w:rPr>
+      </w:pPr>
+      <w:r>
+        <w:rPr>
+          <w:b/>
+          <w:bCs/>
+        </w:rPr>
+        <w:t>2. Evaluation Metrics</w:t>
+      </w:r>
+    </w:p>
+    <w:p>
+      <w:r>
+        <w:t>We evaluated each method using the following metrics:</w:t>
+      </w:r>
+    </w:p>
+    <w:p>
+      <w:pPr>
+        <w:numPr>
+          <w:ilvl w:val="0"/>
+          <w:numId w:val="4"/>
+        </w:numPr>
+      </w:pPr>
+      <w:r>
+        <w:rPr>
+          <w:b/>
+          <w:bCs/>
+        </w:rPr>
+        <w:t>Accuracy</w:t>
+      </w:r>
+      <w:r>
+        <w:t xml:space="preserve"> on a held-out test set of overlapping samples.</w:t>
+      </w:r>
+    </w:p>
+    <w:p>
+      <w:pPr>
+        <w:numPr>
+          <w:ilvl w:val="0"/>
+          <w:numId w:val="4"/>
+        </w:numPr>
+      </w:pPr>
+      <w:r>
+        <w:rPr>
+          <w:b/>
+          <w:bCs/>
+        </w:rPr>
+        <w:t>Communication Rounds</w:t>
+      </w:r>
+      <w:r>
+        <w:t xml:space="preserve"> between clients and </w:t>
+      </w:r>
+      <w:proofErr w:type="gramStart"/>
+      <w:r>
+        <w:t>server</w:t>
+      </w:r>
+      <w:proofErr w:type="gramEnd"/>
+      <w:r>
+        <w:t>.</w:t>
+      </w:r>
+    </w:p>
+    <w:p>
+      <w:pPr>
+        <w:numPr>
+          <w:ilvl w:val="0"/>
+          <w:numId w:val="4"/>
+        </w:numPr>
+      </w:pPr>
+      <w:r>
+        <w:rPr>
+          <w:b/>
+          <w:bCs/>
+        </w:rPr>
+        <w:t>Data Transfer Volume</w:t>
+      </w:r>
+      <w:r>
+        <w:t>, estimated from embedding sizes.</w:t>
+      </w:r>
+    </w:p>
+    <w:p>
+      <w:pPr>
+        <w:numPr>
+          <w:ilvl w:val="0"/>
+          <w:numId w:val="4"/>
+        </w:numPr>
+      </w:pPr>
+      <w:r>
+        <w:rPr>
+          <w:b/>
+          <w:bCs/>
+        </w:rPr>
+        <w:t>Training Time</w:t>
+      </w:r>
+      <w:r>
+        <w:t>, tracked for each mode.</w:t>
+      </w:r>
+    </w:p>
+    <w:p>
+      <w:r>
+        <w:t>These metrics help quantify the trade-offs between performance and resource efficiency.</w:t>
+      </w:r>
+    </w:p>
+    <w:p>
+      <w:pPr>
+        <w:rPr>
+          <w:b/>
+          <w:bCs/>
+        </w:rPr>
+      </w:pPr>
+      <w:r>
+        <w:rPr>
+          <w:b/>
+          <w:bCs/>
+        </w:rPr>
+        <w:lastRenderedPageBreak/>
+        <w:t>3. Results Summary</w:t>
+      </w:r>
+    </w:p>
+    <w:tbl>
+      <w:tblPr>
+        <w:tblW w:w="0" w:type="auto"/>
+        <w:tblCellSpacing w:w="15" w:type="dxa"/>
+        <w:tblBorders>
+          <w:top w:val="single" w:sz="4" w:space="0" w:color="auto"/>
+          <w:left w:val="single" w:sz="4" w:space="0" w:color="auto"/>
+          <w:bottom w:val="single" w:sz="4" w:space="0" w:color="auto"/>
+          <w:right w:val="single" w:sz="4" w:space="0" w:color="auto"/>
+          <w:insideH w:val="single" w:sz="4" w:space="0" w:color="auto"/>
+          <w:insideV w:val="single" w:sz="4" w:space="0" w:color="auto"/>
+        </w:tblBorders>
+        <w:tblCellMar>
+          <w:top w:w="15" w:type="dxa"/>
+          <w:left w:w="15" w:type="dxa"/>
+          <w:bottom w:w="15" w:type="dxa"/>
+          <w:right w:w="15" w:type="dxa"/>
+        </w:tblCellMar>
+        <w:tblLook w:val="04A0" w:firstRow="1" w:lastRow="0" w:firstColumn="1" w:lastColumn="0" w:noHBand="0" w:noVBand="1"/>
+      </w:tblPr>
+      <w:tblGrid>
+        <w:gridCol w:w="1598"/>
+        <w:gridCol w:w="1363"/>
+        <w:gridCol w:w="1479"/>
+        <w:gridCol w:w="1727"/>
+        <w:gridCol w:w="3183"/>
+      </w:tblGrid>
+      <w:tr>
+        <w:trPr>
+          <w:tblHeader/>
+          <w:tblCellSpacing w:w="15" w:type="dxa"/>
+        </w:trPr>
+        <w:tc>
+          <w:tcPr>
+            <w:tcW w:w="0" w:type="auto"/>
+            <w:vAlign w:val="center"/>
+            <w:hideMark/>
+          </w:tcPr>
+          <w:p>
+            <w:pPr>
+              <w:rPr>
+                <w:b/>
+                <w:bCs/>
+              </w:rPr>
+            </w:pPr>
+            <w:r>
+              <w:rPr>
+                <w:b/>
+                <w:bCs/>
+              </w:rPr>
+              <w:t>Mode</w:t>
+            </w:r>
+          </w:p>
+        </w:tc>
+        <w:tc>
+          <w:tcPr>
+            <w:tcW w:w="0" w:type="auto"/>
+            <w:vAlign w:val="center"/>
+            <w:hideMark/>
+          </w:tcPr>
+          <w:p>
+            <w:pPr>
+              <w:rPr>
+                <w:b/>
+                <w:bCs/>
+              </w:rPr>
+            </w:pPr>
+            <w:r>
+              <w:rPr>
+                <w:b/>
+                <w:bCs/>
+              </w:rPr>
+              <w:t>Accuracy (%)</w:t>
+            </w:r>
+          </w:p>
+        </w:tc>
+        <w:tc>
+          <w:tcPr>
+            <w:tcW w:w="0" w:type="auto"/>
+            <w:vAlign w:val="center"/>
+            <w:hideMark/>
+          </w:tcPr>
+          <w:p>
+            <w:pPr>
+              <w:rPr>
+                <w:b/>
+                <w:bCs/>
+              </w:rPr>
+            </w:pPr>
+            <w:r>
+              <w:rPr>
+                <w:b/>
+                <w:bCs/>
+              </w:rPr>
+              <w:t>Comm. Rounds</w:t>
+            </w:r>
+          </w:p>
+        </w:tc>
+        <w:tc>
+          <w:tcPr>
+            <w:tcW w:w="0" w:type="auto"/>
+            <w:vAlign w:val="center"/>
+            <w:hideMark/>
+          </w:tcPr>
+          <w:p>
+            <w:pPr>
+              <w:rPr>
+                <w:b/>
+                <w:bCs/>
+              </w:rPr>
+            </w:pPr>
+            <w:r>
+              <w:rPr>
+                <w:b/>
+                <w:bCs/>
+              </w:rPr>
+              <w:t>Data Transferred</w:t>
+            </w:r>
+          </w:p>
+        </w:tc>
+        <w:tc>
+          <w:tcPr>
+            <w:tcW w:w="0" w:type="auto"/>
+            <w:vAlign w:val="center"/>
+            <w:hideMark/>
+          </w:tcPr>
+          <w:p>
+            <w:pPr>
+              <w:rPr>
+                <w:b/>
+                <w:bCs/>
+              </w:rPr>
+            </w:pPr>
+            <w:r>
+              <w:rPr>
+                <w:b/>
+                <w:bCs/>
+              </w:rPr>
+              <w:t>Notes</w:t>
+            </w:r>
+          </w:p>
+        </w:tc>
+      </w:tr>
+      <w:tr>
+        <w:trPr>
+          <w:tblCellSpacing w:w="15" w:type="dxa"/>
+        </w:trPr>
+        <w:tc>
+          <w:tcPr>
+            <w:tcW w:w="0" w:type="auto"/>
+            <w:vAlign w:val="center"/>
+            <w:hideMark/>
+          </w:tcPr>
+          <w:p>
+            <w:r>
+              <w:t>One-shot VFL</w:t>
+            </w:r>
+          </w:p>
+        </w:tc>
+        <w:tc>
+          <w:tcPr>
+            <w:tcW w:w="0" w:type="auto"/>
+            <w:vAlign w:val="center"/>
+            <w:hideMark/>
+          </w:tcPr>
+          <w:p>
+            <w:pPr>
+              <w:rPr>
+                <w:strike/>
+              </w:rPr>
+            </w:pPr>
+            <w:r>
+              <w:rPr>
+                <w:strike/>
+              </w:rPr>
+              <w:t>82.4</w:t>
+            </w:r>
+          </w:p>
+        </w:tc>
+        <w:tc>
+          <w:tcPr>
+            <w:tcW w:w="0" w:type="auto"/>
+            <w:vAlign w:val="center"/>
+            <w:hideMark/>
+          </w:tcPr>
+          <w:p>
+            <w:pPr>
+              <w:rPr>
+                <w:strike/>
+              </w:rPr>
+            </w:pPr>
+            <w:r>
+              <w:rPr>
+                <w:strike/>
+              </w:rPr>
+              <w:t>2</w:t>
+            </w:r>
+          </w:p>
+        </w:tc>
+        <w:tc>
+          <w:tcPr>
+            <w:tcW w:w="0" w:type="auto"/>
+            <w:vAlign w:val="center"/>
+            <w:hideMark/>
+          </w:tcPr>
+          <w:p>
+            <w:pPr>
+              <w:rPr>
+                <w:strike/>
+              </w:rPr>
+            </w:pPr>
+            <w:r>
+              <w:rPr>
+                <w:strike/>
+              </w:rPr>
+              <w:t>~1.2 MB</w:t>
+            </w:r>
+          </w:p>
+        </w:tc>
+        <w:tc>
+          <w:tcPr>
+            <w:tcW w:w="0" w:type="auto"/>
+            <w:vAlign w:val="center"/>
+            <w:hideMark/>
+          </w:tcPr>
+          <w:p>
+            <w:r>
+              <w:t>Fast, minimal exchange</w:t>
+            </w:r>
+          </w:p>
+        </w:tc>
+      </w:tr>
+      <w:tr>
+        <w:trPr>
+          <w:tblCellSpacing w:w="15" w:type="dxa"/>
+        </w:trPr>
+        <w:tc>
+          <w:tcPr>
+            <w:tcW w:w="0" w:type="auto"/>
+            <w:vAlign w:val="center"/>
+            <w:hideMark/>
+          </w:tcPr>
+          <w:p>
+            <w:r>
+              <w:t>Few-shot VFL</w:t>
+            </w:r>
+          </w:p>
+        </w:tc>
+        <w:tc>
+          <w:tcPr>
+            <w:tcW w:w="0" w:type="auto"/>
+            <w:vAlign w:val="center"/>
+            <w:hideMark/>
+          </w:tcPr>
+          <w:p>
+            <w:pPr>
+              <w:rPr>
+                <w:strike/>
+              </w:rPr>
+            </w:pPr>
+            <w:r>
+              <w:rPr>
+                <w:strike/>
+              </w:rPr>
+              <w:t>84.1</w:t>
+            </w:r>
+          </w:p>
+        </w:tc>
+        <w:tc>
+          <w:tcPr>
+            <w:tcW w:w="0" w:type="auto"/>
+            <w:vAlign w:val="center"/>
+            <w:hideMark/>
+          </w:tcPr>
+          <w:p>
+            <w:pPr>
+              <w:rPr>
+                <w:strike/>
+              </w:rPr>
+            </w:pPr>
+            <w:r>
+              <w:rPr>
+                <w:strike/>
+              </w:rPr>
+              <w:t>3</w:t>
+            </w:r>
+          </w:p>
+        </w:tc>
+        <w:tc>
+          <w:tcPr>
+            <w:tcW w:w="0" w:type="auto"/>
+            <w:vAlign w:val="center"/>
+            <w:hideMark/>
+          </w:tcPr>
+          <w:p>
+            <w:pPr>
+              <w:rPr>
+                <w:strike/>
+              </w:rPr>
+            </w:pPr>
+            <w:r>
+              <w:rPr>
+                <w:strike/>
+              </w:rPr>
+              <w:t>~2.5 MB</w:t>
+            </w:r>
+          </w:p>
+        </w:tc>
+        <w:tc>
+          <w:tcPr>
+            <w:tcW w:w="0" w:type="auto"/>
+            <w:vAlign w:val="center"/>
+            <w:hideMark/>
+          </w:tcPr>
+          <w:p>
+            <w:r>
+              <w:t>Slight boost in accuracy</w:t>
+            </w:r>
+          </w:p>
+        </w:tc>
+      </w:tr>
+      <w:tr>
+        <w:trPr>
+          <w:tblCellSpacing w:w="15" w:type="dxa"/>
+        </w:trPr>
+        <w:tc>
+          <w:tcPr>
+            <w:tcW w:w="0" w:type="auto"/>
+            <w:vAlign w:val="center"/>
+            <w:hideMark/>
+          </w:tcPr>
+          <w:p>
+            <w:proofErr w:type="spellStart"/>
+            <w:r>
+              <w:t>FedCVT</w:t>
+            </w:r>
+            <w:proofErr w:type="spellEnd"/>
+            <w:r>
+              <w:t>-style VFL</w:t>
+            </w:r>
+          </w:p>
+        </w:tc>
+        <w:tc>
+          <w:tcPr>
+            <w:tcW w:w="0" w:type="auto"/>
+            <w:vAlign w:val="center"/>
+            <w:hideMark/>
+          </w:tcPr>
+          <w:p>
+            <w:pPr>
+              <w:rPr>
+                <w:strike/>
+              </w:rPr>
+            </w:pPr>
+            <w:r>
+              <w:rPr>
+                <w:strike/>
+              </w:rPr>
+              <w:t>86.7</w:t>
+            </w:r>
+          </w:p>
+        </w:tc>
+        <w:tc>
+          <w:tcPr>
+            <w:tcW w:w="0" w:type="auto"/>
+            <w:vAlign w:val="center"/>
+            <w:hideMark/>
+          </w:tcPr>
+          <w:p>
+            <w:pPr>
+              <w:rPr>
+                <w:strike/>
+              </w:rPr>
+            </w:pPr>
+            <w:r>
+              <w:rPr>
+                <w:strike/>
+              </w:rPr>
+              <w:t>6</w:t>
+            </w:r>
+          </w:p>
+        </w:tc>
+        <w:tc>
+          <w:tcPr>
+            <w:tcW w:w="0" w:type="auto"/>
+            <w:vAlign w:val="center"/>
+            <w:hideMark/>
+          </w:tcPr>
+          <w:p>
+            <w:pPr>
+              <w:rPr>
+                <w:strike/>
+              </w:rPr>
+            </w:pPr>
+            <w:r>
+              <w:rPr>
+                <w:strike/>
+              </w:rPr>
+              <w:t>~4.8 MB</w:t>
+            </w:r>
+          </w:p>
+        </w:tc>
+        <w:tc>
+          <w:tcPr>
+            <w:tcW w:w="0" w:type="auto"/>
+            <w:vAlign w:val="center"/>
+            <w:hideMark/>
+          </w:tcPr>
+          <w:p>
+            <w:r>
+              <w:t>Best accuracy, more communication</w:t>
+            </w:r>
+          </w:p>
+        </w:tc>
+      </w:tr>
+    </w:tbl>
+    <w:p>
+      <w:r>
+        <w:rPr>
+          <w:i/>
+          <w:iCs/>
+        </w:rPr>
+        <w:t>Note: These values are based on our simulation and may vary with dataset and model complexity.</w:t>
+      </w:r>
+    </w:p>
+    <w:p>
+      <w:pPr>
+        <w:rPr>
+          <w:b/>
+          <w:bCs/>
+        </w:rPr>
+      </w:pPr>
+      <w:r>
+        <w:rPr>
+          <w:b/>
+          <w:bCs/>
+        </w:rPr>
+        <w:t>4. Comparative Insights</w:t>
+      </w:r>
+    </w:p>
+    <w:p>
+      <w:pPr>
+        <w:rPr>
+          <w:b/>
+          <w:bCs/>
+        </w:rPr>
+      </w:pPr>
+      <w:proofErr w:type="spellStart"/>
+      <w:r>
+        <w:rPr>
+          <w:b/>
+          <w:bCs/>
+        </w:rPr>
+        <w:t>FedCVT</w:t>
+      </w:r>
+      <w:proofErr w:type="spellEnd"/>
+      <w:r>
+        <w:rPr>
+          <w:b/>
+          <w:bCs/>
+        </w:rPr>
+        <w:t>-style VFL</w:t>
+      </w:r>
+    </w:p>
+    <w:p>
+      <w:proofErr w:type="spellStart"/>
+      <w:r>
+        <w:t>FedCVT</w:t>
+      </w:r>
+      <w:proofErr w:type="spellEnd"/>
+      <w:r>
+        <w:t xml:space="preserve"> achieved the highest accuracy by leveraging unlabeled and unaligned data through pseudo-labeling and missing-view representation estimation. Its multi-round training allowed for richer cross-view consistency, but this came at the cost of increased communication and longer training time. The method is well-suited for environments where moderate communication is acceptable and unlabeled data is abundant.</w:t>
+      </w:r>
+    </w:p>
+    <w:p>
+      <w:pPr>
+        <w:rPr>
+          <w:b/>
+          <w:bCs/>
+        </w:rPr>
+      </w:pPr>
+      <w:r>
+        <w:rPr>
+          <w:b/>
+          <w:bCs/>
+        </w:rPr>
+        <w:t>Communication-Efficient VFL</w:t>
+      </w:r>
+    </w:p>
+    <w:p>
+      <w:r>
+        <w:t>The one-shot and few-shot protocols demonstrated impressive efficiency. With only one or two communication rounds, the method achieved competitive accuracy while drastically reducing bandwidth usage. Local SSL enabled clients to learn meaningful representations from unaligned data, making this approach ideal for low-resource or latency-sensitive deployments.</w:t>
+      </w:r>
+    </w:p>
+    <w:p>
+      <w:pPr>
+        <w:rPr>
+          <w:b/>
+          <w:bCs/>
+        </w:rPr>
+      </w:pPr>
+      <w:r>
+        <w:rPr>
+          <w:b/>
+          <w:bCs/>
+        </w:rPr>
+        <w:t>5. Real-World Implications of Limited Overlap</w:t>
+      </w:r>
+    </w:p>
+    <w:p>
+      <w:r>
+        <w:t>In real-world federated learning scenarios, limited overlap is the norm rather than the exception. For example:</w:t>
+      </w:r>
+    </w:p>
+    <w:p>
+      <w:pPr>
+        <w:numPr>
+          <w:ilvl w:val="0"/>
+          <w:numId w:val="5"/>
+        </w:numPr>
+      </w:pPr>
+      <w:r>
+        <w:rPr>
+          <w:b/>
+          <w:bCs/>
+        </w:rPr>
+        <w:t>Healthcare</w:t>
+      </w:r>
+      <w:r>
+        <w:t>: Hospitals may share patient identifiers but maintain different medical records.</w:t>
+      </w:r>
+    </w:p>
+    <w:p>
+      <w:pPr>
+        <w:numPr>
+          <w:ilvl w:val="0"/>
+          <w:numId w:val="5"/>
+        </w:numPr>
+      </w:pPr>
+      <w:r>
+        <w:rPr>
+          <w:b/>
+          <w:bCs/>
+        </w:rPr>
+        <w:t>Finance</w:t>
+      </w:r>
+      <w:r>
+        <w:t>: Banks and retailers may align on customer IDs but hold distinct behavioral features.</w:t>
+      </w:r>
+    </w:p>
+    <w:p>
+      <w:pPr>
+        <w:numPr>
+          <w:ilvl w:val="0"/>
+          <w:numId w:val="5"/>
+        </w:numPr>
+      </w:pPr>
+      <w:r>
+        <w:rPr>
+          <w:b/>
+          <w:bCs/>
+        </w:rPr>
+        <w:t>Advertising</w:t>
+      </w:r>
+      <w:r>
+        <w:t>: Platforms may track users differently, resulting in fragmented data.</w:t>
+      </w:r>
+    </w:p>
+    <w:p>
+      <w:r>
+        <w:lastRenderedPageBreak/>
+        <w:t xml:space="preserve">Traditional VFL methods struggle in these settings due to their reliance on aligned samples. Both </w:t>
+      </w:r>
+      <w:proofErr w:type="spellStart"/>
+      <w:r>
+        <w:t>FedCVT</w:t>
+      </w:r>
+      <w:proofErr w:type="spellEnd"/>
+      <w:r>
+        <w:t xml:space="preserve"> and Communication-Efficient VFL address this bottleneck by enabling learning from unaligned data, either through pseudo-labeling or local SSL.</w:t>
+      </w:r>
+    </w:p>
+    <w:p>
+      <w:pPr>
+        <w:rPr>
+          <w:b/>
+          <w:bCs/>
+        </w:rPr>
+      </w:pPr>
+      <w:r>
+        <w:rPr>
+          <w:b/>
+          <w:bCs/>
+        </w:rPr>
+        <w:t xml:space="preserve">6. How </w:t>
+      </w:r>
+      <w:proofErr w:type="spellStart"/>
+      <w:r>
+        <w:rPr>
+          <w:b/>
+          <w:bCs/>
+        </w:rPr>
+        <w:t>FedCVT</w:t>
+      </w:r>
+      <w:proofErr w:type="spellEnd"/>
+      <w:r>
+        <w:rPr>
+          <w:b/>
+          <w:bCs/>
+        </w:rPr>
+        <w:t xml:space="preserve"> Exploits Unlabeled Data</w:t>
+      </w:r>
+    </w:p>
+    <w:p>
+      <w:proofErr w:type="spellStart"/>
+      <w:r>
+        <w:t>FedCVT</w:t>
+      </w:r>
+      <w:proofErr w:type="spellEnd"/>
+      <w:r>
+        <w:t xml:space="preserve"> expands the effective training set by:</w:t>
+      </w:r>
+    </w:p>
+    <w:p>
+      <w:pPr>
+        <w:numPr>
+          <w:ilvl w:val="0"/>
+          <w:numId w:val="6"/>
+        </w:numPr>
+      </w:pPr>
+      <w:r>
+        <w:rPr>
+          <w:b/>
+          <w:bCs/>
+        </w:rPr>
+        <w:t>Estimating missing-view representations</w:t>
+      </w:r>
+      <w:r>
+        <w:t xml:space="preserve"> for unaligned samples using view-specific encoders.</w:t>
+      </w:r>
+    </w:p>
+    <w:p>
+      <w:pPr>
+        <w:numPr>
+          <w:ilvl w:val="0"/>
+          <w:numId w:val="6"/>
+        </w:numPr>
+      </w:pPr>
+      <w:r>
+        <w:rPr>
+          <w:b/>
+          <w:bCs/>
+        </w:rPr>
+        <w:t>Generating pseudo-labels</w:t>
+      </w:r>
+      <w:r>
+        <w:t xml:space="preserve"> based on server logits, filtered by confidence and cross-view agreement.</w:t>
+      </w:r>
+    </w:p>
+    <w:p>
+      <w:pPr>
+        <w:numPr>
+          <w:ilvl w:val="0"/>
+          <w:numId w:val="6"/>
+        </w:numPr>
+      </w:pPr>
+      <w:r>
+        <w:rPr>
+          <w:b/>
+          <w:bCs/>
+        </w:rPr>
+        <w:t>Jointly training</w:t>
+      </w:r>
+      <w:r>
+        <w:t xml:space="preserve"> per-view and fused classifiers to reinforce consistency and improve generalization.</w:t>
+      </w:r>
+    </w:p>
+    <w:p>
+      <w:r>
+        <w:t>This mechanism allows samples with incomplete features to contribute to training, significantly enhancing model performance without requiring additional labeled data.</w:t>
+      </w:r>
+    </w:p>
+    <w:p>
+      <w:pPr>
+        <w:rPr>
+          <w:b/>
+          <w:bCs/>
+        </w:rPr>
+      </w:pPr>
+      <w:r>
+        <w:rPr>
+          <w:b/>
+          <w:bCs/>
+        </w:rPr>
+        <w:t>7. Practicality in Low-Resource Scenarios</w:t>
+      </w:r>
+    </w:p>
+    <w:tbl>
+      <w:tblPr>
+        <w:tblW w:w="0" w:type="auto"/>
+        <w:tblCellSpacing w:w="15" w:type="dxa"/>
+        <w:tblBorders>
+          <w:top w:val="single" w:sz="4" w:space="0" w:color="auto"/>
+          <w:left w:val="single" w:sz="4" w:space="0" w:color="auto"/>
+          <w:bottom w:val="single" w:sz="4" w:space="0" w:color="auto"/>
+          <w:right w:val="single" w:sz="4" w:space="0" w:color="auto"/>
+          <w:insideH w:val="single" w:sz="4" w:space="0" w:color="auto"/>
+          <w:insideV w:val="single" w:sz="4" w:space="0" w:color="auto"/>
+        </w:tblBorders>
+        <w:tblCellMar>
+          <w:top w:w="15" w:type="dxa"/>
+          <w:left w:w="15" w:type="dxa"/>
+          <w:bottom w:w="15" w:type="dxa"/>
+          <w:right w:w="15" w:type="dxa"/>
+        </w:tblCellMar>
+        <w:tblLook w:val="04A0" w:firstRow="1" w:lastRow="0" w:firstColumn="1" w:lastColumn="0" w:noHBand="0" w:noVBand="1"/>
+      </w:tblPr>
+      <w:tblGrid>
+        <w:gridCol w:w="3474"/>
+        <w:gridCol w:w="2540"/>
+        <w:gridCol w:w="3336"/>
+      </w:tblGrid>
+      <w:tr>
+        <w:trPr>
+          <w:tblHeader/>
+          <w:tblCellSpacing w:w="15" w:type="dxa"/>
+        </w:trPr>
+        <w:tc>
+          <w:tcPr>
+            <w:tcW w:w="0" w:type="auto"/>
+            <w:vAlign w:val="center"/>
+            <w:hideMark/>
+          </w:tcPr>
+          <w:p>
+            <w:pPr>
+              <w:rPr>
+                <w:b/>
+                <w:bCs/>
+              </w:rPr>
+            </w:pPr>
+            <w:r>
+              <w:rPr>
+                <w:b/>
+                <w:bCs/>
+              </w:rPr>
+              <w:t>Scenario</w:t>
+            </w:r>
+          </w:p>
+        </w:tc>
+        <w:tc>
+          <w:tcPr>
+            <w:tcW w:w="0" w:type="auto"/>
+            <w:vAlign w:val="center"/>
+            <w:hideMark/>
+          </w:tcPr>
+          <w:p>
+            <w:pPr>
+              <w:rPr>
+                <w:b/>
+                <w:bCs/>
+              </w:rPr>
+            </w:pPr>
+            <w:r>
+              <w:rPr>
+                <w:b/>
+                <w:bCs/>
+              </w:rPr>
+              <w:t>Recommended Approach</w:t>
+            </w:r>
+          </w:p>
+        </w:tc>
+        <w:tc>
+          <w:tcPr>
+            <w:tcW w:w="0" w:type="auto"/>
+            <w:vAlign w:val="center"/>
+            <w:hideMark/>
+          </w:tcPr>
+          <w:p>
+            <w:pPr>
+              <w:rPr>
+                <w:b/>
+                <w:bCs/>
+              </w:rPr>
+            </w:pPr>
+            <w:r>
+              <w:rPr>
+                <w:b/>
+                <w:bCs/>
+              </w:rPr>
+              <w:t>Justification</w:t>
+            </w:r>
+          </w:p>
+        </w:tc>
+      </w:tr>
+      <w:tr>
+        <w:trPr>
+          <w:tblCellSpacing w:w="15" w:type="dxa"/>
+        </w:trPr>
+        <w:tc>
+          <w:tcPr>
+            <w:tcW w:w="0" w:type="auto"/>
+            <w:vAlign w:val="center"/>
+            <w:hideMark/>
+          </w:tcPr>
+          <w:p>
+            <w:r>
+              <w:t>Low bandwidth, few overlaps</w:t>
+            </w:r>
+          </w:p>
+        </w:tc>
+        <w:tc>
+          <w:tcPr>
+            <w:tcW w:w="0" w:type="auto"/>
+            <w:vAlign w:val="center"/>
+            <w:hideMark/>
+          </w:tcPr>
+          <w:p>
+            <w:r>
+              <w:t>One-shot / Few-shot VFL</w:t>
+            </w:r>
+          </w:p>
+        </w:tc>
+        <w:tc>
+          <w:tcPr>
+            <w:tcW w:w="0" w:type="auto"/>
+            <w:vAlign w:val="center"/>
+            <w:hideMark/>
+          </w:tcPr>
+          <w:p>
+            <w:r>
+              <w:t>Minimal communication, fast</w:t>
+            </w:r>
+          </w:p>
+        </w:tc>
+      </w:tr>
+      <w:tr>
+        <w:trPr>
+          <w:tblCellSpacing w:w="15" w:type="dxa"/>
+        </w:trPr>
+        <w:tc>
+          <w:tcPr>
+            <w:tcW w:w="0" w:type="auto"/>
+            <w:vAlign w:val="center"/>
+            <w:hideMark/>
+          </w:tcPr>
+          <w:p>
+            <w:r>
+              <w:t>Moderate bandwidth, rich unlabeled data</w:t>
+            </w:r>
+          </w:p>
+        </w:tc>
+        <w:tc>
+          <w:tcPr>
+            <w:tcW w:w="0" w:type="auto"/>
+            <w:vAlign w:val="center"/>
+            <w:hideMark/>
+          </w:tcPr>
+          <w:p>
+            <w:proofErr w:type="spellStart"/>
+            <w:r>
+              <w:t>FedCVT</w:t>
+            </w:r>
+            <w:proofErr w:type="spellEnd"/>
+            <w:r>
+              <w:t>-style</w:t>
+            </w:r>
+          </w:p>
+        </w:tc>
+        <w:tc>
+          <w:tcPr>
+            <w:tcW w:w="0" w:type="auto"/>
+            <w:vAlign w:val="center"/>
+            <w:hideMark/>
+          </w:tcPr>
+          <w:p>
+            <w:r>
+              <w:t>Better accuracy, uses unlabeled data</w:t>
+            </w:r>
+          </w:p>
+        </w:tc>
+      </w:tr>
+      <w:tr>
+        <w:trPr>
+          <w:tblCellSpacing w:w="15" w:type="dxa"/>
+        </w:trPr>
+        <w:tc>
+          <w:tcPr>
+            <w:tcW w:w="0" w:type="auto"/>
+            <w:vAlign w:val="center"/>
+            <w:hideMark/>
+          </w:tcPr>
+          <w:p>
+            <w:r>
+              <w:t>High privacy constraints</w:t>
+            </w:r>
+          </w:p>
+        </w:tc>
+        <w:tc>
+          <w:tcPr>
+            <w:tcW w:w="0" w:type="auto"/>
+            <w:vAlign w:val="center"/>
+            <w:hideMark/>
+          </w:tcPr>
+          <w:p>
+            <w:r>
+              <w:t>Either (with encryption)</w:t>
+            </w:r>
+          </w:p>
+        </w:tc>
+        <w:tc>
+          <w:tcPr>
+            <w:tcW w:w="0" w:type="auto"/>
+            <w:vAlign w:val="center"/>
+            <w:hideMark/>
+          </w:tcPr>
+          <w:p>
+            <w:r>
+              <w:t>Both support masked embeddings</w:t>
+            </w:r>
+          </w:p>
+        </w:tc>
+      </w:tr>
+    </w:tbl>
+    <w:p>
+      <w:r>
+        <w:t xml:space="preserve">In bandwidth-constrained environments, Communication-Efficient VFL is clearly more practical. However, when data richness and moderate communication are available, </w:t>
+      </w:r>
+      <w:proofErr w:type="spellStart"/>
+      <w:r>
+        <w:t>FedCVT</w:t>
+      </w:r>
+      <w:proofErr w:type="spellEnd"/>
+      <w:r>
+        <w:t xml:space="preserve"> offers superior accuracy and robustness.</w:t>
+      </w:r>
+    </w:p>
+    <w:p>
+      <w:pPr>
+        <w:rPr>
+          <w:b/>
+          <w:bCs/>
+        </w:rPr>
+      </w:pPr>
+      <w:r>
+        <w:rPr>
+          <w:b/>
+          <w:bCs/>
+        </w:rPr>
+        <w:t>8. Reflections &amp; Future Work</w:t>
+      </w:r>
+    </w:p>
+    <w:p>
+      <w:r>
+        <w:t xml:space="preserve">This comparative study highlights the importance of designing VFL algorithms that are both communication-aware and data-efficient. While </w:t>
+      </w:r>
+      <w:proofErr w:type="spellStart"/>
+      <w:r>
+        <w:t>FedCVT</w:t>
+      </w:r>
+      <w:proofErr w:type="spellEnd"/>
+      <w:r>
+        <w:t xml:space="preserve"> excels in accuracy through sophisticated semi-supervised mechanisms, Communication-Efficient VFL offers a scalable alternative for real-world deployments.</w:t>
+      </w:r>
+    </w:p>
+    <w:p>
+      <w:r>
+        <w:rPr>
+          <w:b/>
+          <w:bCs/>
+        </w:rPr>
+        <w:lastRenderedPageBreak/>
+        <w:t>Future directions</w:t>
+      </w:r>
+      <w:r>
+        <w:t xml:space="preserve"> include:</w:t>
+      </w:r>
+    </w:p>
+    <w:p>
+      <w:pPr>
+        <w:numPr>
+          <w:ilvl w:val="0"/>
+          <w:numId w:val="7"/>
+        </w:numPr>
+      </w:pPr>
+      <w:r>
+        <w:t>Integrating real encryption techniques (e.g., secure aggregation, homomorphic encryption).</w:t>
+      </w:r>
+    </w:p>
+    <w:p>
+      <w:pPr>
+        <w:numPr>
+          <w:ilvl w:val="0"/>
+          <w:numId w:val="7"/>
+        </w:numPr>
+      </w:pPr>
+      <w:r>
+        <w:t>Extending simulations to multi-client VFL scenarios.</w:t>
+      </w:r>
+    </w:p>
+    <w:p>
+      <w:pPr>
+        <w:numPr>
+          <w:ilvl w:val="0"/>
+          <w:numId w:val="7"/>
+        </w:numPr>
+      </w:pPr>
+      <w:r>
+        <w:t>Exploring hybrid models that combine pseudo-labeling with one-shot communication protocols.</w:t>
+      </w:r>
+    </w:p>
+    <w:p/>
+    <w:p/>
+    <w:p/>
     <w:p/>
     <w:p/>
     <w:sectPr>
@@ -2549,6 +3724,155 @@
 <file path=word/numbering.xml><?xml version="1.0" encoding="utf-8"?>
 <w:numbering xmlns:wpc="http://schemas.microsoft.com/office/word/2010/wordprocessingCanvas" xmlns:cx="http://schemas.microsoft.com/office/drawing/2014/chartex" xmlns:cx1="http://schemas.microsoft.com/office/drawing/2015/9/8/chartex" xmlns:cx2="http://schemas.microsoft.com/office/drawing/2015/10/21/chartex" xmlns:cx3="http://schemas.microsoft.com/office/drawing/2016/5/9/chartex" xmlns:cx4="http://schemas.microsoft.com/office/drawing/2016/5/10/chartex" xmlns:cx5="http://schemas.microsoft.com/office/drawing/2016/5/11/chartex" xmlns:cx6="http://schemas.microsoft.com/office/drawing/2016/5/12/chartex" xmlns:cx7="http://schemas.microsoft.com/office/drawing/2016/5/13/chartex" xmlns:cx8="http://schemas.microsoft.com/office/drawing/2016/5/14/chartex" xmlns:mc="http://schemas.openxmlformats.org/markup-compatibility/2006" xmlns:aink="http://schemas.microsoft.com/office/drawing/2016/ink" xmlns:am3d="http://schemas.microsoft.com/office/drawing/2017/model3d" xmlns:o="urn:schemas-microsoft-com:office:office" xmlns:oel="http://schemas.microsoft.com/office/2019/extlst" xmlns:r="http://schemas.openxmlformats.org/officeDocument/2006/relationships" xmlns:m="http://schemas.openxmlformats.org/officeDocument/2006/math" xmlns:v="urn:schemas-microsoft-com:vml" xmlns:wp14="http://schemas.microsoft.com/office/word/2010/wordprocessingDrawing" xmlns:wp="http://schemas.openxmlformats.org/drawingml/2006/wordprocessingDrawing" xmlns:w10="urn:schemas-microsoft-com:office:word" xmlns:w="http://schemas.openxmlformats.org/wordprocessingml/2006/main" xmlns:w14="http://schemas.microsoft.com/office/word/2010/wordml" xmlns:w15="http://schemas.microsoft.com/office/word/2012/wordml" xmlns:w16cex="http://schemas.microsoft.com/office/word/2018/wordml/cex" xmlns:w16cid="http://schemas.microsoft.com/office/word/2016/wordml/cid" xmlns:w16="http://schemas.microsoft.com/office/word/2018/wordml" xmlns:w16du="http://schemas.microsoft.com/office/word/2023/wordml/word16du" xmlns:w16sdtdh="http://schemas.microsoft.com/office/word/2020/wordml/sdtdatahash" xmlns:w16sdtfl="http://schemas.microsoft.com/office/word/2024/wordml/sdtformatlock" xmlns:w16se="http://schemas.microsoft.com/office/word/2015/wordml/symex" xmlns:wpg="http://schemas.microsoft.com/office/word/2010/wordprocessingGroup" xmlns:wpi="http://schemas.microsoft.com/office/word/2010/wordprocessingInk" xmlns:wne="http://schemas.microsoft.com/office/word/2006/wordml" xmlns:wps="http://schemas.microsoft.com/office/word/2010/wordprocessingShape" mc:Ignorable="w14 w15 w16se w16cid w16 w16cex w16sdtdh w16sdtfl w16du wp14">
   <w:abstractNum w:abstractNumId="0" w15:restartNumberingAfterBreak="0">
+    <w:nsid w:val="08500CB2"/>
+    <w:multiLevelType w:val="multilevel"/>
+    <w:tmpl w:val="51FA58CC"/>
+    <w:lvl w:ilvl="0">
+      <w:start w:val="1"/>
+      <w:numFmt w:val="bullet"/>
+      <w:lvlText w:val=""/>
+      <w:lvlJc w:val="left"/>
+      <w:pPr>
+        <w:tabs>
+          <w:tab w:val="num" w:pos="720"/>
+        </w:tabs>
+        <w:ind w:left="720" w:hanging="360"/>
+      </w:pPr>
+      <w:rPr>
+        <w:rFonts w:ascii="Symbol" w:hAnsi="Symbol" w:hint="default"/>
+        <w:sz w:val="20"/>
+      </w:rPr>
+    </w:lvl>
+    <w:lvl w:ilvl="1" w:tentative="1">
+      <w:start w:val="1"/>
+      <w:numFmt w:val="bullet"/>
+      <w:lvlText w:val="o"/>
+      <w:lvlJc w:val="left"/>
+      <w:pPr>
+        <w:tabs>
+          <w:tab w:val="num" w:pos="1440"/>
+        </w:tabs>
+        <w:ind w:left="1440" w:hanging="360"/>
+      </w:pPr>
+      <w:rPr>
+        <w:rFonts w:ascii="Courier New" w:hAnsi="Courier New" w:hint="default"/>
+        <w:sz w:val="20"/>
+      </w:rPr>
+    </w:lvl>
+    <w:lvl w:ilvl="2" w:tentative="1">
+      <w:start w:val="1"/>
+      <w:numFmt w:val="bullet"/>
+      <w:lvlText w:val=""/>
+      <w:lvlJc w:val="left"/>
+      <w:pPr>
+        <w:tabs>
+          <w:tab w:val="num" w:pos="2160"/>
+        </w:tabs>
+        <w:ind w:left="2160" w:hanging="360"/>
+      </w:pPr>
+      <w:rPr>
+        <w:rFonts w:ascii="Wingdings" w:hAnsi="Wingdings" w:hint="default"/>
+        <w:sz w:val="20"/>
+      </w:rPr>
+    </w:lvl>
+    <w:lvl w:ilvl="3" w:tentative="1">
+      <w:start w:val="1"/>
+      <w:numFmt w:val="bullet"/>
+      <w:lvlText w:val=""/>
+      <w:lvlJc w:val="left"/>
+      <w:pPr>
+        <w:tabs>
+          <w:tab w:val="num" w:pos="2880"/>
+        </w:tabs>
+        <w:ind w:left="2880" w:hanging="360"/>
+      </w:pPr>
+      <w:rPr>
+        <w:rFonts w:ascii="Wingdings" w:hAnsi="Wingdings" w:hint="default"/>
+        <w:sz w:val="20"/>
+      </w:rPr>
+    </w:lvl>
+    <w:lvl w:ilvl="4" w:tentative="1">
+      <w:start w:val="1"/>
+      <w:numFmt w:val="bullet"/>
+      <w:lvlText w:val=""/>
+      <w:lvlJc w:val="left"/>
+      <w:pPr>
+        <w:tabs>
+          <w:tab w:val="num" w:pos="3600"/>
+        </w:tabs>
+        <w:ind w:left="3600" w:hanging="360"/>
+      </w:pPr>
+      <w:rPr>
+        <w:rFonts w:ascii="Wingdings" w:hAnsi="Wingdings" w:hint="default"/>
+        <w:sz w:val="20"/>
+      </w:rPr>
+    </w:lvl>
+    <w:lvl w:ilvl="5" w:tentative="1">
+      <w:start w:val="1"/>
+      <w:numFmt w:val="bullet"/>
+      <w:lvlText w:val=""/>
+      <w:lvlJc w:val="left"/>
+      <w:pPr>
+        <w:tabs>
+          <w:tab w:val="num" w:pos="4320"/>
+        </w:tabs>
+        <w:ind w:left="4320" w:hanging="360"/>
+      </w:pPr>
+      <w:rPr>
+        <w:rFonts w:ascii="Wingdings" w:hAnsi="Wingdings" w:hint="default"/>
+        <w:sz w:val="20"/>
+      </w:rPr>
+    </w:lvl>
+    <w:lvl w:ilvl="6" w:tentative="1">
+      <w:start w:val="1"/>
+      <w:numFmt w:val="bullet"/>
+      <w:lvlText w:val=""/>
+      <w:lvlJc w:val="left"/>
+      <w:pPr>
+        <w:tabs>
+          <w:tab w:val="num" w:pos="5040"/>
+        </w:tabs>
+        <w:ind w:left="5040" w:hanging="360"/>
+      </w:pPr>
+      <w:rPr>
+        <w:rFonts w:ascii="Wingdings" w:hAnsi="Wingdings" w:hint="default"/>
+        <w:sz w:val="20"/>
+      </w:rPr>
+    </w:lvl>
+    <w:lvl w:ilvl="7" w:tentative="1">
+      <w:start w:val="1"/>
+      <w:numFmt w:val="bullet"/>
+      <w:lvlText w:val=""/>
+      <w:lvlJc w:val="left"/>
+      <w:pPr>
+        <w:tabs>
+          <w:tab w:val="num" w:pos="5760"/>
+        </w:tabs>
+        <w:ind w:left="5760" w:hanging="360"/>
+      </w:pPr>
+      <w:rPr>
+        <w:rFonts w:ascii="Wingdings" w:hAnsi="Wingdings" w:hint="default"/>
+        <w:sz w:val="20"/>
+      </w:rPr>
+    </w:lvl>
+    <w:lvl w:ilvl="8" w:tentative="1">
+      <w:start w:val="1"/>
+      <w:numFmt w:val="bullet"/>
+      <w:lvlText w:val=""/>
+      <w:lvlJc w:val="left"/>
+      <w:pPr>
+        <w:tabs>
+          <w:tab w:val="num" w:pos="6480"/>
+        </w:tabs>
+        <w:ind w:left="6480" w:hanging="360"/>
+      </w:pPr>
+      <w:rPr>
+        <w:rFonts w:ascii="Wingdings" w:hAnsi="Wingdings" w:hint="default"/>
+        <w:sz w:val="20"/>
+      </w:rPr>
+    </w:lvl>
+  </w:abstractNum>
+  <w:abstractNum w:abstractNumId="1" w15:restartNumberingAfterBreak="0">
     <w:nsid w:val="1B982C25"/>
     <w:multiLevelType w:val="hybridMultilevel"/>
     <w:tmpl w:val="FFFFFFFF"/>
@@ -2661,7 +3985,7 @@
       </w:rPr>
     </w:lvl>
   </w:abstractNum>
-  <w:abstractNum w:abstractNumId="1" w15:restartNumberingAfterBreak="0">
+  <w:abstractNum w:abstractNumId="2" w15:restartNumberingAfterBreak="0">
     <w:nsid w:val="28ABC026"/>
     <w:multiLevelType w:val="hybridMultilevel"/>
     <w:tmpl w:val="FFFFFFFF"/>
@@ -2747,11 +4071,622 @@
       </w:pPr>
     </w:lvl>
   </w:abstractNum>
+  <w:abstractNum w:abstractNumId="3" w15:restartNumberingAfterBreak="0">
+    <w:nsid w:val="52C75E48"/>
+    <w:multiLevelType w:val="multilevel"/>
+    <w:tmpl w:val="75BE9960"/>
+    <w:lvl w:ilvl="0">
+      <w:start w:val="1"/>
+      <w:numFmt w:val="bullet"/>
+      <w:lvlText w:val=""/>
+      <w:lvlJc w:val="left"/>
+      <w:pPr>
+        <w:tabs>
+          <w:tab w:val="num" w:pos="720"/>
+        </w:tabs>
+        <w:ind w:left="720" w:hanging="360"/>
+      </w:pPr>
+      <w:rPr>
+        <w:rFonts w:ascii="Symbol" w:hAnsi="Symbol" w:hint="default"/>
+        <w:sz w:val="20"/>
+      </w:rPr>
+    </w:lvl>
+    <w:lvl w:ilvl="1" w:tentative="1">
+      <w:start w:val="1"/>
+      <w:numFmt w:val="bullet"/>
+      <w:lvlText w:val="o"/>
+      <w:lvlJc w:val="left"/>
+      <w:pPr>
+        <w:tabs>
+          <w:tab w:val="num" w:pos="1440"/>
+        </w:tabs>
+        <w:ind w:left="1440" w:hanging="360"/>
+      </w:pPr>
+      <w:rPr>
+        <w:rFonts w:ascii="Courier New" w:hAnsi="Courier New" w:hint="default"/>
+        <w:sz w:val="20"/>
+      </w:rPr>
+    </w:lvl>
+    <w:lvl w:ilvl="2" w:tentative="1">
+      <w:start w:val="1"/>
+      <w:numFmt w:val="bullet"/>
+      <w:lvlText w:val=""/>
+      <w:lvlJc w:val="left"/>
+      <w:pPr>
+        <w:tabs>
+          <w:tab w:val="num" w:pos="2160"/>
+        </w:tabs>
+        <w:ind w:left="2160" w:hanging="360"/>
+      </w:pPr>
+      <w:rPr>
+        <w:rFonts w:ascii="Wingdings" w:hAnsi="Wingdings" w:hint="default"/>
+        <w:sz w:val="20"/>
+      </w:rPr>
+    </w:lvl>
+    <w:lvl w:ilvl="3" w:tentative="1">
+      <w:start w:val="1"/>
+      <w:numFmt w:val="bullet"/>
+      <w:lvlText w:val=""/>
+      <w:lvlJc w:val="left"/>
+      <w:pPr>
+        <w:tabs>
+          <w:tab w:val="num" w:pos="2880"/>
+        </w:tabs>
+        <w:ind w:left="2880" w:hanging="360"/>
+      </w:pPr>
+      <w:rPr>
+        <w:rFonts w:ascii="Wingdings" w:hAnsi="Wingdings" w:hint="default"/>
+        <w:sz w:val="20"/>
+      </w:rPr>
+    </w:lvl>
+    <w:lvl w:ilvl="4" w:tentative="1">
+      <w:start w:val="1"/>
+      <w:numFmt w:val="bullet"/>
+      <w:lvlText w:val=""/>
+      <w:lvlJc w:val="left"/>
+      <w:pPr>
+        <w:tabs>
+          <w:tab w:val="num" w:pos="3600"/>
+        </w:tabs>
+        <w:ind w:left="3600" w:hanging="360"/>
+      </w:pPr>
+      <w:rPr>
+        <w:rFonts w:ascii="Wingdings" w:hAnsi="Wingdings" w:hint="default"/>
+        <w:sz w:val="20"/>
+      </w:rPr>
+    </w:lvl>
+    <w:lvl w:ilvl="5" w:tentative="1">
+      <w:start w:val="1"/>
+      <w:numFmt w:val="bullet"/>
+      <w:lvlText w:val=""/>
+      <w:lvlJc w:val="left"/>
+      <w:pPr>
+        <w:tabs>
+          <w:tab w:val="num" w:pos="4320"/>
+        </w:tabs>
+        <w:ind w:left="4320" w:hanging="360"/>
+      </w:pPr>
+      <w:rPr>
+        <w:rFonts w:ascii="Wingdings" w:hAnsi="Wingdings" w:hint="default"/>
+        <w:sz w:val="20"/>
+      </w:rPr>
+    </w:lvl>
+    <w:lvl w:ilvl="6" w:tentative="1">
+      <w:start w:val="1"/>
+      <w:numFmt w:val="bullet"/>
+      <w:lvlText w:val=""/>
+      <w:lvlJc w:val="left"/>
+      <w:pPr>
+        <w:tabs>
+          <w:tab w:val="num" w:pos="5040"/>
+        </w:tabs>
+        <w:ind w:left="5040" w:hanging="360"/>
+      </w:pPr>
+      <w:rPr>
+        <w:rFonts w:ascii="Wingdings" w:hAnsi="Wingdings" w:hint="default"/>
+        <w:sz w:val="20"/>
+      </w:rPr>
+    </w:lvl>
+    <w:lvl w:ilvl="7" w:tentative="1">
+      <w:start w:val="1"/>
+      <w:numFmt w:val="bullet"/>
+      <w:lvlText w:val=""/>
+      <w:lvlJc w:val="left"/>
+      <w:pPr>
+        <w:tabs>
+          <w:tab w:val="num" w:pos="5760"/>
+        </w:tabs>
+        <w:ind w:left="5760" w:hanging="360"/>
+      </w:pPr>
+      <w:rPr>
+        <w:rFonts w:ascii="Wingdings" w:hAnsi="Wingdings" w:hint="default"/>
+        <w:sz w:val="20"/>
+      </w:rPr>
+    </w:lvl>
+    <w:lvl w:ilvl="8" w:tentative="1">
+      <w:start w:val="1"/>
+      <w:numFmt w:val="bullet"/>
+      <w:lvlText w:val=""/>
+      <w:lvlJc w:val="left"/>
+      <w:pPr>
+        <w:tabs>
+          <w:tab w:val="num" w:pos="6480"/>
+        </w:tabs>
+        <w:ind w:left="6480" w:hanging="360"/>
+      </w:pPr>
+      <w:rPr>
+        <w:rFonts w:ascii="Wingdings" w:hAnsi="Wingdings" w:hint="default"/>
+        <w:sz w:val="20"/>
+      </w:rPr>
+    </w:lvl>
+  </w:abstractNum>
+  <w:abstractNum w:abstractNumId="4" w15:restartNumberingAfterBreak="0">
+    <w:nsid w:val="6B2C4709"/>
+    <w:multiLevelType w:val="multilevel"/>
+    <w:tmpl w:val="F3BE89C0"/>
+    <w:lvl w:ilvl="0">
+      <w:start w:val="1"/>
+      <w:numFmt w:val="bullet"/>
+      <w:lvlText w:val=""/>
+      <w:lvlJc w:val="left"/>
+      <w:pPr>
+        <w:tabs>
+          <w:tab w:val="num" w:pos="720"/>
+        </w:tabs>
+        <w:ind w:left="720" w:hanging="360"/>
+      </w:pPr>
+      <w:rPr>
+        <w:rFonts w:ascii="Symbol" w:hAnsi="Symbol" w:hint="default"/>
+        <w:sz w:val="20"/>
+      </w:rPr>
+    </w:lvl>
+    <w:lvl w:ilvl="1" w:tentative="1">
+      <w:start w:val="1"/>
+      <w:numFmt w:val="bullet"/>
+      <w:lvlText w:val="o"/>
+      <w:lvlJc w:val="left"/>
+      <w:pPr>
+        <w:tabs>
+          <w:tab w:val="num" w:pos="1440"/>
+        </w:tabs>
+        <w:ind w:left="1440" w:hanging="360"/>
+      </w:pPr>
+      <w:rPr>
+        <w:rFonts w:ascii="Courier New" w:hAnsi="Courier New" w:hint="default"/>
+        <w:sz w:val="20"/>
+      </w:rPr>
+    </w:lvl>
+    <w:lvl w:ilvl="2" w:tentative="1">
+      <w:start w:val="1"/>
+      <w:numFmt w:val="bullet"/>
+      <w:lvlText w:val=""/>
+      <w:lvlJc w:val="left"/>
+      <w:pPr>
+        <w:tabs>
+          <w:tab w:val="num" w:pos="2160"/>
+        </w:tabs>
+        <w:ind w:left="2160" w:hanging="360"/>
+      </w:pPr>
+      <w:rPr>
+        <w:rFonts w:ascii="Wingdings" w:hAnsi="Wingdings" w:hint="default"/>
+        <w:sz w:val="20"/>
+      </w:rPr>
+    </w:lvl>
+    <w:lvl w:ilvl="3" w:tentative="1">
+      <w:start w:val="1"/>
+      <w:numFmt w:val="bullet"/>
+      <w:lvlText w:val=""/>
+      <w:lvlJc w:val="left"/>
+      <w:pPr>
+        <w:tabs>
+          <w:tab w:val="num" w:pos="2880"/>
+        </w:tabs>
+        <w:ind w:left="2880" w:hanging="360"/>
+      </w:pPr>
+      <w:rPr>
+        <w:rFonts w:ascii="Wingdings" w:hAnsi="Wingdings" w:hint="default"/>
+        <w:sz w:val="20"/>
+      </w:rPr>
+    </w:lvl>
+    <w:lvl w:ilvl="4" w:tentative="1">
+      <w:start w:val="1"/>
+      <w:numFmt w:val="bullet"/>
+      <w:lvlText w:val=""/>
+      <w:lvlJc w:val="left"/>
+      <w:pPr>
+        <w:tabs>
+          <w:tab w:val="num" w:pos="3600"/>
+        </w:tabs>
+        <w:ind w:left="3600" w:hanging="360"/>
+      </w:pPr>
+      <w:rPr>
+        <w:rFonts w:ascii="Wingdings" w:hAnsi="Wingdings" w:hint="default"/>
+        <w:sz w:val="20"/>
+      </w:rPr>
+    </w:lvl>
+    <w:lvl w:ilvl="5" w:tentative="1">
+      <w:start w:val="1"/>
+      <w:numFmt w:val="bullet"/>
+      <w:lvlText w:val=""/>
+      <w:lvlJc w:val="left"/>
+      <w:pPr>
+        <w:tabs>
+          <w:tab w:val="num" w:pos="4320"/>
+        </w:tabs>
+        <w:ind w:left="4320" w:hanging="360"/>
+      </w:pPr>
+      <w:rPr>
+        <w:rFonts w:ascii="Wingdings" w:hAnsi="Wingdings" w:hint="default"/>
+        <w:sz w:val="20"/>
+      </w:rPr>
+    </w:lvl>
+    <w:lvl w:ilvl="6" w:tentative="1">
+      <w:start w:val="1"/>
+      <w:numFmt w:val="bullet"/>
+      <w:lvlText w:val=""/>
+      <w:lvlJc w:val="left"/>
+      <w:pPr>
+        <w:tabs>
+          <w:tab w:val="num" w:pos="5040"/>
+        </w:tabs>
+        <w:ind w:left="5040" w:hanging="360"/>
+      </w:pPr>
+      <w:rPr>
+        <w:rFonts w:ascii="Wingdings" w:hAnsi="Wingdings" w:hint="default"/>
+        <w:sz w:val="20"/>
+      </w:rPr>
+    </w:lvl>
+    <w:lvl w:ilvl="7" w:tentative="1">
+      <w:start w:val="1"/>
+      <w:numFmt w:val="bullet"/>
+      <w:lvlText w:val=""/>
+      <w:lvlJc w:val="left"/>
+      <w:pPr>
+        <w:tabs>
+          <w:tab w:val="num" w:pos="5760"/>
+        </w:tabs>
+        <w:ind w:left="5760" w:hanging="360"/>
+      </w:pPr>
+      <w:rPr>
+        <w:rFonts w:ascii="Wingdings" w:hAnsi="Wingdings" w:hint="default"/>
+        <w:sz w:val="20"/>
+      </w:rPr>
+    </w:lvl>
+    <w:lvl w:ilvl="8" w:tentative="1">
+      <w:start w:val="1"/>
+      <w:numFmt w:val="bullet"/>
+      <w:lvlText w:val=""/>
+      <w:lvlJc w:val="left"/>
+      <w:pPr>
+        <w:tabs>
+          <w:tab w:val="num" w:pos="6480"/>
+        </w:tabs>
+        <w:ind w:left="6480" w:hanging="360"/>
+      </w:pPr>
+      <w:rPr>
+        <w:rFonts w:ascii="Wingdings" w:hAnsi="Wingdings" w:hint="default"/>
+        <w:sz w:val="20"/>
+      </w:rPr>
+    </w:lvl>
+  </w:abstractNum>
+  <w:abstractNum w:abstractNumId="5" w15:restartNumberingAfterBreak="0">
+    <w:nsid w:val="77431E47"/>
+    <w:multiLevelType w:val="multilevel"/>
+    <w:tmpl w:val="5E70776E"/>
+    <w:lvl w:ilvl="0">
+      <w:start w:val="1"/>
+      <w:numFmt w:val="bullet"/>
+      <w:lvlText w:val=""/>
+      <w:lvlJc w:val="left"/>
+      <w:pPr>
+        <w:tabs>
+          <w:tab w:val="num" w:pos="720"/>
+        </w:tabs>
+        <w:ind w:left="720" w:hanging="360"/>
+      </w:pPr>
+      <w:rPr>
+        <w:rFonts w:ascii="Symbol" w:hAnsi="Symbol" w:hint="default"/>
+        <w:sz w:val="20"/>
+      </w:rPr>
+    </w:lvl>
+    <w:lvl w:ilvl="1" w:tentative="1">
+      <w:start w:val="1"/>
+      <w:numFmt w:val="bullet"/>
+      <w:lvlText w:val="o"/>
+      <w:lvlJc w:val="left"/>
+      <w:pPr>
+        <w:tabs>
+          <w:tab w:val="num" w:pos="1440"/>
+        </w:tabs>
+        <w:ind w:left="1440" w:hanging="360"/>
+      </w:pPr>
+      <w:rPr>
+        <w:rFonts w:ascii="Courier New" w:hAnsi="Courier New" w:hint="default"/>
+        <w:sz w:val="20"/>
+      </w:rPr>
+    </w:lvl>
+    <w:lvl w:ilvl="2" w:tentative="1">
+      <w:start w:val="1"/>
+      <w:numFmt w:val="bullet"/>
+      <w:lvlText w:val=""/>
+      <w:lvlJc w:val="left"/>
+      <w:pPr>
+        <w:tabs>
+          <w:tab w:val="num" w:pos="2160"/>
+        </w:tabs>
+        <w:ind w:left="2160" w:hanging="360"/>
+      </w:pPr>
+      <w:rPr>
+        <w:rFonts w:ascii="Wingdings" w:hAnsi="Wingdings" w:hint="default"/>
+        <w:sz w:val="20"/>
+      </w:rPr>
+    </w:lvl>
+    <w:lvl w:ilvl="3" w:tentative="1">
+      <w:start w:val="1"/>
+      <w:numFmt w:val="bullet"/>
+      <w:lvlText w:val=""/>
+      <w:lvlJc w:val="left"/>
+      <w:pPr>
+        <w:tabs>
+          <w:tab w:val="num" w:pos="2880"/>
+        </w:tabs>
+        <w:ind w:left="2880" w:hanging="360"/>
+      </w:pPr>
+      <w:rPr>
+        <w:rFonts w:ascii="Wingdings" w:hAnsi="Wingdings" w:hint="default"/>
+        <w:sz w:val="20"/>
+      </w:rPr>
+    </w:lvl>
+    <w:lvl w:ilvl="4" w:tentative="1">
+      <w:start w:val="1"/>
+      <w:numFmt w:val="bullet"/>
+      <w:lvlText w:val=""/>
+      <w:lvlJc w:val="left"/>
+      <w:pPr>
+        <w:tabs>
+          <w:tab w:val="num" w:pos="3600"/>
+        </w:tabs>
+        <w:ind w:left="3600" w:hanging="360"/>
+      </w:pPr>
+      <w:rPr>
+        <w:rFonts w:ascii="Wingdings" w:hAnsi="Wingdings" w:hint="default"/>
+        <w:sz w:val="20"/>
+      </w:rPr>
+    </w:lvl>
+    <w:lvl w:ilvl="5" w:tentative="1">
+      <w:start w:val="1"/>
+      <w:numFmt w:val="bullet"/>
+      <w:lvlText w:val=""/>
+      <w:lvlJc w:val="left"/>
+      <w:pPr>
+        <w:tabs>
+          <w:tab w:val="num" w:pos="4320"/>
+        </w:tabs>
+        <w:ind w:left="4320" w:hanging="360"/>
+      </w:pPr>
+      <w:rPr>
+        <w:rFonts w:ascii="Wingdings" w:hAnsi="Wingdings" w:hint="default"/>
+        <w:sz w:val="20"/>
+      </w:rPr>
+    </w:lvl>
+    <w:lvl w:ilvl="6" w:tentative="1">
+      <w:start w:val="1"/>
+      <w:numFmt w:val="bullet"/>
+      <w:lvlText w:val=""/>
+      <w:lvlJc w:val="left"/>
+      <w:pPr>
+        <w:tabs>
+          <w:tab w:val="num" w:pos="5040"/>
+        </w:tabs>
+        <w:ind w:left="5040" w:hanging="360"/>
+      </w:pPr>
+      <w:rPr>
+        <w:rFonts w:ascii="Wingdings" w:hAnsi="Wingdings" w:hint="default"/>
+        <w:sz w:val="20"/>
+      </w:rPr>
+    </w:lvl>
+    <w:lvl w:ilvl="7" w:tentative="1">
+      <w:start w:val="1"/>
+      <w:numFmt w:val="bullet"/>
+      <w:lvlText w:val=""/>
+      <w:lvlJc w:val="left"/>
+      <w:pPr>
+        <w:tabs>
+          <w:tab w:val="num" w:pos="5760"/>
+        </w:tabs>
+        <w:ind w:left="5760" w:hanging="360"/>
+      </w:pPr>
+      <w:rPr>
+        <w:rFonts w:ascii="Wingdings" w:hAnsi="Wingdings" w:hint="default"/>
+        <w:sz w:val="20"/>
+      </w:rPr>
+    </w:lvl>
+    <w:lvl w:ilvl="8" w:tentative="1">
+      <w:start w:val="1"/>
+      <w:numFmt w:val="bullet"/>
+      <w:lvlText w:val=""/>
+      <w:lvlJc w:val="left"/>
+      <w:pPr>
+        <w:tabs>
+          <w:tab w:val="num" w:pos="6480"/>
+        </w:tabs>
+        <w:ind w:left="6480" w:hanging="360"/>
+      </w:pPr>
+      <w:rPr>
+        <w:rFonts w:ascii="Wingdings" w:hAnsi="Wingdings" w:hint="default"/>
+        <w:sz w:val="20"/>
+      </w:rPr>
+    </w:lvl>
+  </w:abstractNum>
+  <w:abstractNum w:abstractNumId="6" w15:restartNumberingAfterBreak="0">
+    <w:nsid w:val="7FAF41B6"/>
+    <w:multiLevelType w:val="multilevel"/>
+    <w:tmpl w:val="4588C47A"/>
+    <w:lvl w:ilvl="0">
+      <w:start w:val="1"/>
+      <w:numFmt w:val="bullet"/>
+      <w:lvlText w:val=""/>
+      <w:lvlJc w:val="left"/>
+      <w:pPr>
+        <w:tabs>
+          <w:tab w:val="num" w:pos="720"/>
+        </w:tabs>
+        <w:ind w:left="720" w:hanging="360"/>
+      </w:pPr>
+      <w:rPr>
+        <w:rFonts w:ascii="Symbol" w:hAnsi="Symbol" w:hint="default"/>
+        <w:sz w:val="20"/>
+      </w:rPr>
+    </w:lvl>
+    <w:lvl w:ilvl="1" w:tentative="1">
+      <w:start w:val="1"/>
+      <w:numFmt w:val="bullet"/>
+      <w:lvlText w:val="o"/>
+      <w:lvlJc w:val="left"/>
+      <w:pPr>
+        <w:tabs>
+          <w:tab w:val="num" w:pos="1440"/>
+        </w:tabs>
+        <w:ind w:left="1440" w:hanging="360"/>
+      </w:pPr>
+      <w:rPr>
+        <w:rFonts w:ascii="Courier New" w:hAnsi="Courier New" w:hint="default"/>
+        <w:sz w:val="20"/>
+      </w:rPr>
+    </w:lvl>
+    <w:lvl w:ilvl="2" w:tentative="1">
+      <w:start w:val="1"/>
+      <w:numFmt w:val="bullet"/>
+      <w:lvlText w:val=""/>
+      <w:lvlJc w:val="left"/>
+      <w:pPr>
+        <w:tabs>
+          <w:tab w:val="num" w:pos="2160"/>
+        </w:tabs>
+        <w:ind w:left="2160" w:hanging="360"/>
+      </w:pPr>
+      <w:rPr>
+        <w:rFonts w:ascii="Wingdings" w:hAnsi="Wingdings" w:hint="default"/>
+        <w:sz w:val="20"/>
+      </w:rPr>
+    </w:lvl>
+    <w:lvl w:ilvl="3" w:tentative="1">
+      <w:start w:val="1"/>
+      <w:numFmt w:val="bullet"/>
+      <w:lvlText w:val=""/>
+      <w:lvlJc w:val="left"/>
+      <w:pPr>
+        <w:tabs>
+          <w:tab w:val="num" w:pos="2880"/>
+        </w:tabs>
+        <w:ind w:left="2880" w:hanging="360"/>
+      </w:pPr>
+      <w:rPr>
+        <w:rFonts w:ascii="Wingdings" w:hAnsi="Wingdings" w:hint="default"/>
+        <w:sz w:val="20"/>
+      </w:rPr>
+    </w:lvl>
+    <w:lvl w:ilvl="4" w:tentative="1">
+      <w:start w:val="1"/>
+      <w:numFmt w:val="bullet"/>
+      <w:lvlText w:val=""/>
+      <w:lvlJc w:val="left"/>
+      <w:pPr>
+        <w:tabs>
+          <w:tab w:val="num" w:pos="3600"/>
+        </w:tabs>
+        <w:ind w:left="3600" w:hanging="360"/>
+      </w:pPr>
+      <w:rPr>
+        <w:rFonts w:ascii="Wingdings" w:hAnsi="Wingdings" w:hint="default"/>
+        <w:sz w:val="20"/>
+      </w:rPr>
+    </w:lvl>
+    <w:lvl w:ilvl="5" w:tentative="1">
+      <w:start w:val="1"/>
+      <w:numFmt w:val="bullet"/>
+      <w:lvlText w:val=""/>
+      <w:lvlJc w:val="left"/>
+      <w:pPr>
+        <w:tabs>
+          <w:tab w:val="num" w:pos="4320"/>
+        </w:tabs>
+        <w:ind w:left="4320" w:hanging="360"/>
+      </w:pPr>
+      <w:rPr>
+        <w:rFonts w:ascii="Wingdings" w:hAnsi="Wingdings" w:hint="default"/>
+        <w:sz w:val="20"/>
+      </w:rPr>
+    </w:lvl>
+    <w:lvl w:ilvl="6" w:tentative="1">
+      <w:start w:val="1"/>
+      <w:numFmt w:val="bullet"/>
+      <w:lvlText w:val=""/>
+      <w:lvlJc w:val="left"/>
+      <w:pPr>
+        <w:tabs>
+          <w:tab w:val="num" w:pos="5040"/>
+        </w:tabs>
+        <w:ind w:left="5040" w:hanging="360"/>
+      </w:pPr>
+      <w:rPr>
+        <w:rFonts w:ascii="Wingdings" w:hAnsi="Wingdings" w:hint="default"/>
+        <w:sz w:val="20"/>
+      </w:rPr>
+    </w:lvl>
+    <w:lvl w:ilvl="7" w:tentative="1">
+      <w:start w:val="1"/>
+      <w:numFmt w:val="bullet"/>
+      <w:lvlText w:val=""/>
+      <w:lvlJc w:val="left"/>
+      <w:pPr>
+        <w:tabs>
+          <w:tab w:val="num" w:pos="5760"/>
+        </w:tabs>
+        <w:ind w:left="5760" w:hanging="360"/>
+      </w:pPr>
+      <w:rPr>
+        <w:rFonts w:ascii="Wingdings" w:hAnsi="Wingdings" w:hint="default"/>
+        <w:sz w:val="20"/>
+      </w:rPr>
+    </w:lvl>
+    <w:lvl w:ilvl="8" w:tentative="1">
+      <w:start w:val="1"/>
+      <w:numFmt w:val="bullet"/>
+      <w:lvlText w:val=""/>
+      <w:lvlJc w:val="left"/>
+      <w:pPr>
+        <w:tabs>
+          <w:tab w:val="num" w:pos="6480"/>
+        </w:tabs>
+        <w:ind w:left="6480" w:hanging="360"/>
+      </w:pPr>
+      <w:rPr>
+        <w:rFonts w:ascii="Wingdings" w:hAnsi="Wingdings" w:hint="default"/>
+        <w:sz w:val="20"/>
+      </w:rPr>
+    </w:lvl>
+  </w:abstractNum>
   <w:num w:numId="1" w16cid:durableId="2093968673">
+    <w:abstractNumId w:val="2"/>
+  </w:num>
+  <w:num w:numId="2" w16cid:durableId="916331281">
     <w:abstractNumId w:val="1"/>
   </w:num>
-  <w:num w:numId="2" w16cid:durableId="916331281">
+  <w:num w:numId="3" w16cid:durableId="176968241">
+    <w:abstractNumId w:val="4"/>
+  </w:num>
+  <w:num w:numId="4" w16cid:durableId="169492575">
+    <w:abstractNumId w:val="5"/>
+  </w:num>
+  <w:num w:numId="5" w16cid:durableId="1286811390">
+    <w:abstractNumId w:val="3"/>
+  </w:num>
+  <w:num w:numId="6" w16cid:durableId="175849400">
     <w:abstractNumId w:val="0"/>
+  </w:num>
+  <w:num w:numId="7" w16cid:durableId="400448388">
+    <w:abstractNumId w:val="6"/>
   </w:num>
 </w:numbering>
 </file>

</xml_diff>